<commit_message>
correct link to github
</commit_message>
<xml_diff>
--- a/paper/TANGO-manuscript.docx
+++ b/paper/TANGO-manuscript.docx
@@ -2319,21 +2319,7 @@
         <w:rPr>
           <w:color w:val="00B0F0"/>
         </w:rPr>
-        <w:t xml:space="preserve"> = 0.00; 95% CrI [-0.02; 0.01]; box v</w:t>
-      </w:r>
-      <w:proofErr w:type="spellStart"/>
-      <w:r>
-        <w:rPr>
-          <w:color w:val="00B0F0"/>
-        </w:rPr>
-        <w:t>ersion</w:t>
-      </w:r>
-      <w:proofErr w:type="spellEnd"/>
-      <w:r>
-        <w:rPr>
-          <w:color w:val="00B0F0"/>
-        </w:rPr>
-        <w:t xml:space="preserve">: </w:t>
+        <w:t xml:space="preserve"> = 0.00; 95% CrI [-0.02; 0.01]; box version: </w:t>
       </w:r>
       <m:oMath>
         <m:r>
@@ -2378,21 +2364,7 @@
         <w:rPr>
           <w:color w:val="00B0F0"/>
         </w:rPr>
-        <w:t xml:space="preserve"> = -1.58; 95% CrI [-1.87; -1.31). When the target landed closer to the ce</w:t>
-      </w:r>
-      <w:proofErr w:type="spellStart"/>
-      <w:r>
-        <w:rPr>
-          <w:color w:val="00B0F0"/>
-        </w:rPr>
-        <w:t>nter</w:t>
-      </w:r>
-      <w:proofErr w:type="spellEnd"/>
-      <w:r>
-        <w:rPr>
-          <w:color w:val="00B0F0"/>
-        </w:rPr>
-        <w:t xml:space="preserve"> of the screen, participants were more accurate in locating it.</w:t>
+        <w:t xml:space="preserve"> = -1.58; 95% CrI [-1.87; -1.31). When the target landed closer to the center of the screen, participants were more accurate in locating it.</w:t>
       </w:r>
     </w:p>
     <w:p>
@@ -3909,7 +3881,7 @@
           <w:rPr>
             <w:rStyle w:val="Hyperlink"/>
           </w:rPr>
-          <w:t>https://github.com/jprein/gazecues-methods</w:t>
+          <w:t>https://github.com/ccp-eva/gazecues-methods</w:t>
         </w:r>
       </w:hyperlink>
       <w:r>
@@ -4405,16 +4377,42 @@
       <w:bookmarkStart w:id="38" w:name="ref-benson2012individual"/>
       <w:bookmarkEnd w:id="37"/>
       <w:r>
+        <w:rPr>
+          <w:lang w:val="de-DE"/>
+        </w:rPr>
         <w:lastRenderedPageBreak/>
-        <w:t xml:space="preserve">Benson, J., Sabbagh, M., Carlson, S., &amp; </w:t>
-      </w:r>
-      <w:proofErr w:type="spellStart"/>
-      <w:r>
+        <w:t xml:space="preserve">Benson, J., </w:t>
+      </w:r>
+      <w:proofErr w:type="spellStart"/>
+      <w:r>
+        <w:rPr>
+          <w:lang w:val="de-DE"/>
+        </w:rPr>
+        <w:t>Sabbagh</w:t>
+      </w:r>
+      <w:proofErr w:type="spellEnd"/>
+      <w:r>
+        <w:rPr>
+          <w:lang w:val="de-DE"/>
+        </w:rPr>
+        <w:t xml:space="preserve">, M., Carlson, S., &amp; </w:t>
+      </w:r>
+      <w:proofErr w:type="spellStart"/>
+      <w:r>
+        <w:rPr>
+          <w:lang w:val="de-DE"/>
+        </w:rPr>
         <w:t>Zelazo</w:t>
       </w:r>
       <w:proofErr w:type="spellEnd"/>
       <w:r>
-        <w:t xml:space="preserve">, P. (2012). Individual Differences in Executive Functioning Predict Preschoolers’ Improvement </w:t>
+        <w:rPr>
+          <w:lang w:val="de-DE"/>
+        </w:rPr>
+        <w:t xml:space="preserve">, P. (2012). </w:t>
+      </w:r>
+      <w:r>
+        <w:t xml:space="preserve">Individual Differences in Executive Functioning Predict Preschoolers’ Improvement </w:t>
       </w:r>
       <w:proofErr w:type="gramStart"/>
       <w:r>
@@ -4711,15 +4709,32 @@
         </w:rPr>
         <w:t xml:space="preserve">. </w:t>
       </w:r>
-      <w:hyperlink r:id="rId46" w:tooltip="https://doi.org/10.31234/osf.io/s2e3p" w:history="1">
-        <w:r>
-          <w:rPr>
-            <w:rStyle w:val="Hyperlink"/>
-            <w:lang w:val="de-DE"/>
-          </w:rPr>
-          <w:t>https://doi.org/10.31234/osf.io/s2e3p</w:t>
-        </w:r>
-      </w:hyperlink>
+      <w:r>
+        <w:fldChar w:fldCharType="begin"/>
+      </w:r>
+      <w:r>
+        <w:rPr>
+          <w:lang w:val="de-DE"/>
+        </w:rPr>
+        <w:instrText>HYPERLINK "https://doi.org/10.31234/osf.io/s2e3p" \o "https://doi.org/10.31234/osf.io/s2e3p"</w:instrText>
+      </w:r>
+      <w:r>
+        <w:fldChar w:fldCharType="separate"/>
+      </w:r>
+      <w:r>
+        <w:rPr>
+          <w:rStyle w:val="Hyperlink"/>
+          <w:lang w:val="de-DE"/>
+        </w:rPr>
+        <w:t>https://doi.org/10.31234/osf.io/s2e3p</w:t>
+      </w:r>
+      <w:r>
+        <w:rPr>
+          <w:rStyle w:val="Hyperlink"/>
+          <w:lang w:val="de-DE"/>
+        </w:rPr>
+        <w:fldChar w:fldCharType="end"/>
+      </w:r>
     </w:p>
     <w:p>
       <w:pPr>
@@ -4779,7 +4794,7 @@
       <w:r>
         <w:t xml:space="preserve">(8), 1046–1054. </w:t>
       </w:r>
-      <w:hyperlink r:id="rId47" w:tooltip="https://doi.org/10.1038/s41562-021-01145-1" w:history="1">
+      <w:hyperlink r:id="rId46" w:tooltip="https://doi.org/10.1038/s41562-021-01145-1" w:history="1">
         <w:r>
           <w:rPr>
             <w:rStyle w:val="Hyperlink"/>
@@ -4818,7 +4833,7 @@
       <w:r>
         <w:t xml:space="preserve">(6), 535–543. </w:t>
       </w:r>
-      <w:hyperlink r:id="rId48" w:tooltip="https://doi.org/10.1111/j.1467-7687.2005.00445.x" w:history="1">
+      <w:hyperlink r:id="rId47" w:tooltip="https://doi.org/10.1111/j.1467-7687.2005.00445.x" w:history="1">
         <w:r>
           <w:rPr>
             <w:rStyle w:val="Hyperlink"/>
@@ -4882,7 +4897,7 @@
         </w:rPr>
         <w:t xml:space="preserve">. </w:t>
       </w:r>
-      <w:hyperlink r:id="rId49" w:tooltip="https://doi.org/10.3389/fpsyg.2016.01762" w:history="1">
+      <w:hyperlink r:id="rId48" w:tooltip="https://doi.org/10.3389/fpsyg.2016.01762" w:history="1">
         <w:r>
           <w:rPr>
             <w:rStyle w:val="Hyperlink"/>
@@ -4927,7 +4942,7 @@
       <w:r>
         <w:t xml:space="preserve">(1). </w:t>
       </w:r>
-      <w:hyperlink r:id="rId50" w:tooltip="https://doi.org/10.18637/jss.v080.i01" w:history="1">
+      <w:hyperlink r:id="rId49" w:tooltip="https://doi.org/10.18637/jss.v080.i01" w:history="1">
         <w:r>
           <w:rPr>
             <w:rStyle w:val="Hyperlink"/>
@@ -4970,7 +4985,7 @@
       <w:r>
         <w:t xml:space="preserve">(1), 395. </w:t>
       </w:r>
-      <w:hyperlink r:id="rId51" w:tooltip="https://doi.org/10.32614/RJ-2018-017" w:history="1">
+      <w:hyperlink r:id="rId50" w:tooltip="https://doi.org/10.32614/RJ-2018-017" w:history="1">
         <w:r>
           <w:rPr>
             <w:rStyle w:val="Hyperlink"/>
@@ -4987,27 +5002,34 @@
       <w:bookmarkEnd w:id="48"/>
       <w:proofErr w:type="spellStart"/>
       <w:r>
+        <w:rPr>
+          <w:lang w:val="de-DE"/>
+        </w:rPr>
         <w:t>Buttelmann</w:t>
       </w:r>
       <w:proofErr w:type="spellEnd"/>
       <w:r>
-        <w:t xml:space="preserve">, D., </w:t>
-      </w:r>
-      <w:proofErr w:type="spellStart"/>
-      <w:r>
-        <w:t>Kühn</w:t>
-      </w:r>
-      <w:proofErr w:type="spellEnd"/>
-      <w:r>
-        <w:t xml:space="preserve">, K., &amp; </w:t>
-      </w:r>
-      <w:proofErr w:type="spellStart"/>
-      <w:r>
+        <w:rPr>
+          <w:lang w:val="de-DE"/>
+        </w:rPr>
+        <w:t xml:space="preserve">, D., Kühn, K., &amp; </w:t>
+      </w:r>
+      <w:proofErr w:type="spellStart"/>
+      <w:r>
+        <w:rPr>
+          <w:lang w:val="de-DE"/>
+        </w:rPr>
         <w:t>Zmyj</w:t>
       </w:r>
       <w:proofErr w:type="spellEnd"/>
       <w:r>
-        <w:t xml:space="preserve">, N. (2021). The Relations among Theory of Mind, Inhibitory Control, and Aggressive Behavior in 4-Year-Old </w:t>
+        <w:rPr>
+          <w:lang w:val="de-DE"/>
+        </w:rPr>
+        <w:t xml:space="preserve">, N. (2021). </w:t>
+      </w:r>
+      <w:r>
+        <w:t xml:space="preserve">The Relations among Theory of Mind, Inhibitory Control, and Aggressive Behavior in 4-Year-Old </w:t>
       </w:r>
       <w:proofErr w:type="gramStart"/>
       <w:r>
@@ -5037,7 +5059,7 @@
       <w:r>
         <w:t xml:space="preserve">(0), 1–24. </w:t>
       </w:r>
-      <w:hyperlink r:id="rId52" w:tooltip="https://doi.org/10.1080/15248372.2021.1987240" w:history="1">
+      <w:hyperlink r:id="rId51" w:tooltip="https://doi.org/10.1080/15248372.2021.1987240" w:history="1">
         <w:r>
           <w:rPr>
             <w:rStyle w:val="Hyperlink"/>
@@ -5091,7 +5113,7 @@
       <w:r>
         <w:t xml:space="preserve">(1), 4–38. </w:t>
       </w:r>
-      <w:hyperlink r:id="rId53" w:tooltip="https://doi.org/10.1111/infa.12360" w:history="1">
+      <w:hyperlink r:id="rId52" w:tooltip="https://doi.org/10.1111/infa.12360" w:history="1">
         <w:r>
           <w:rPr>
             <w:rStyle w:val="Hyperlink"/>
@@ -5151,7 +5173,7 @@
       <w:r>
         <w:t xml:space="preserve">. </w:t>
       </w:r>
-      <w:hyperlink r:id="rId54" w:tooltip="https://doi.org/10.1111/j.0956-7976.2005.01544.x" w:history="1">
+      <w:hyperlink r:id="rId53" w:tooltip="https://doi.org/10.1111/j.0956-7976.2005.01544.x" w:history="1">
         <w:r>
           <w:rPr>
             <w:rStyle w:val="Hyperlink"/>
@@ -5190,7 +5212,7 @@
       <w:r>
         <w:t xml:space="preserve">(4), 1032–1053. Retrieved from </w:t>
       </w:r>
-      <w:hyperlink r:id="rId55" w:tooltip="https://www.jstor.org/stable/1132428" w:history="1">
+      <w:hyperlink r:id="rId54" w:tooltip="https://www.jstor.org/stable/1132428" w:history="1">
         <w:r>
           <w:rPr>
             <w:rStyle w:val="Hyperlink"/>
@@ -5228,7 +5250,7 @@
       <w:r>
         <w:t xml:space="preserve">(4), 299–319. </w:t>
       </w:r>
-      <w:hyperlink r:id="rId56" w:tooltip="https://doi.org/10.1016/j.jecp.2004.01.002" w:history="1">
+      <w:hyperlink r:id="rId55" w:tooltip="https://doi.org/10.1016/j.jecp.2004.01.002" w:history="1">
         <w:r>
           <w:rPr>
             <w:rStyle w:val="Hyperlink"/>
@@ -5274,7 +5296,7 @@
       <w:r>
         <w:t xml:space="preserve">(1), 97–106. Retrieved from </w:t>
       </w:r>
-      <w:hyperlink r:id="rId57" w:tooltip="https://www.jstor.org/stable/3696711" w:history="1">
+      <w:hyperlink r:id="rId56" w:tooltip="https://www.jstor.org/stable/3696711" w:history="1">
         <w:r>
           <w:rPr>
             <w:rStyle w:val="Hyperlink"/>
@@ -5320,7 +5342,7 @@
       <w:r>
         <w:t xml:space="preserve">(5), 739–749. </w:t>
       </w:r>
-      <w:hyperlink r:id="rId58" w:tooltip="https://doi.org/10.1007/s00426-014-0606-0" w:history="1">
+      <w:hyperlink r:id="rId57" w:tooltip="https://doi.org/10.1007/s00426-014-0606-0" w:history="1">
         <w:r>
           <w:rPr>
             <w:rStyle w:val="Hyperlink"/>
@@ -5390,7 +5412,7 @@
       <w:r>
         <w:t xml:space="preserve">(6), 529–545. </w:t>
       </w:r>
-      <w:hyperlink r:id="rId59" w:tooltip="https://doi.org/10.1163/156856806779194026" w:history="1">
+      <w:hyperlink r:id="rId58" w:tooltip="https://doi.org/10.1163/156856806779194026" w:history="1">
         <w:r>
           <w:rPr>
             <w:rStyle w:val="Hyperlink"/>
@@ -5428,7 +5450,7 @@
       <w:r>
         <w:t xml:space="preserve">(4), 853–865. </w:t>
       </w:r>
-      <w:hyperlink r:id="rId60" w:tooltip="https://doi.org/10.1111/1467-8624.00061" w:history="1">
+      <w:hyperlink r:id="rId59" w:tooltip="https://doi.org/10.1111/1467-8624.00061" w:history="1">
         <w:r>
           <w:rPr>
             <w:rStyle w:val="Hyperlink"/>
@@ -5491,7 +5513,7 @@
       <w:r>
         <w:t xml:space="preserve">(3), 433–454. </w:t>
       </w:r>
-      <w:hyperlink r:id="rId61" w:tooltip="https://doi.org/10.1111/infa.12276" w:history="1">
+      <w:hyperlink r:id="rId60" w:tooltip="https://doi.org/10.1111/infa.12276" w:history="1">
         <w:r>
           <w:rPr>
             <w:rStyle w:val="Hyperlink"/>
@@ -5529,7 +5551,7 @@
       <w:r>
         <w:t xml:space="preserve">(3), 971–987. </w:t>
       </w:r>
-      <w:hyperlink r:id="rId62" w:tooltip="https://doi.org/10.1111/cdev.12682" w:history="1">
+      <w:hyperlink r:id="rId61" w:tooltip="https://doi.org/10.1111/cdev.12682" w:history="1">
         <w:r>
           <w:rPr>
             <w:rStyle w:val="Hyperlink"/>
@@ -5563,7 +5585,7 @@
       <w:r>
         <w:t xml:space="preserve">, L. (1991). </w:t>
       </w:r>
-      <w:hyperlink r:id="rId63" w:tooltip="https://www.ncbi.nlm.nih.gov/pubmed/1786720" w:history="1">
+      <w:hyperlink r:id="rId62" w:tooltip="https://www.ncbi.nlm.nih.gov/pubmed/1786720" w:history="1">
         <w:r>
           <w:rPr>
             <w:rStyle w:val="Hyperlink"/>
@@ -5640,7 +5662,7 @@
       <w:r>
         <w:t xml:space="preserve">(1), 1–17. </w:t>
       </w:r>
-      <w:hyperlink r:id="rId64" w:tooltip="https://doi.org/10.1080/15248372.2015.1061528" w:history="1">
+      <w:hyperlink r:id="rId63" w:tooltip="https://doi.org/10.1080/15248372.2015.1061528" w:history="1">
         <w:r>
           <w:rPr>
             <w:rStyle w:val="Hyperlink"/>
@@ -5683,7 +5705,7 @@
       <w:r>
         <w:t xml:space="preserve">(4), 694–724. </w:t>
       </w:r>
-      <w:hyperlink r:id="rId65" w:tooltip="https://doi.org/10.1037/0033-2909.133.4.694" w:history="1">
+      <w:hyperlink r:id="rId64" w:tooltip="https://doi.org/10.1037/0033-2909.133.4.694" w:history="1">
         <w:r>
           <w:rPr>
             <w:rStyle w:val="Hyperlink"/>
@@ -5721,7 +5743,7 @@
       <w:r>
         <w:t xml:space="preserve">, 177–190. </w:t>
       </w:r>
-      <w:hyperlink r:id="rId66" w:tooltip="https://doi.org/10.1037/0012-1649.40.2.177" w:history="1">
+      <w:hyperlink r:id="rId65" w:tooltip="https://doi.org/10.1037/0012-1649.40.2.177" w:history="1">
         <w:r>
           <w:rPr>
             <w:rStyle w:val="Hyperlink"/>
@@ -5759,7 +5781,7 @@
       <w:r>
         <w:t xml:space="preserve">(1), 64–76. </w:t>
       </w:r>
-      <w:hyperlink r:id="rId67" w:tooltip="https://doi.org/10.1016/j.cogdev.2011.10.003" w:history="1">
+      <w:hyperlink r:id="rId66" w:tooltip="https://doi.org/10.1016/j.cogdev.2011.10.003" w:history="1">
         <w:r>
           <w:rPr>
             <w:rStyle w:val="Hyperlink"/>
@@ -5798,7 +5820,7 @@
       <w:r>
         <w:t xml:space="preserve">(1), 98. </w:t>
       </w:r>
-      <w:hyperlink r:id="rId68" w:tooltip="https://doi.org/10.2307/1130707" w:history="1">
+      <w:hyperlink r:id="rId67" w:tooltip="https://doi.org/10.2307/1130707" w:history="1">
         <w:r>
           <w:rPr>
             <w:rStyle w:val="Hyperlink"/>
@@ -5850,7 +5872,7 @@
       <w:r>
         <w:t xml:space="preserve">. </w:t>
       </w:r>
-      <w:hyperlink r:id="rId69" w:tooltip="https://doi.org/10.31234/osf.io/xr7y3" w:history="1">
+      <w:hyperlink r:id="rId68" w:tooltip="https://doi.org/10.31234/osf.io/xr7y3" w:history="1">
         <w:r>
           <w:rPr>
             <w:rStyle w:val="Hyperlink"/>
@@ -5909,7 +5931,7 @@
       <w:r>
         <w:t xml:space="preserve">(1), 243–267. </w:t>
       </w:r>
-      <w:hyperlink r:id="rId70" w:tooltip="https://doi.org/10.1146/annurev-psych-010416-044046" w:history="1">
+      <w:hyperlink r:id="rId69" w:tooltip="https://doi.org/10.1146/annurev-psych-010416-044046" w:history="1">
         <w:r>
           <w:rPr>
             <w:rStyle w:val="Hyperlink"/>
@@ -5947,7 +5969,7 @@
       <w:r>
         <w:t xml:space="preserve">(3), 1166–1186. </w:t>
       </w:r>
-      <w:hyperlink r:id="rId71" w:tooltip="https://doi.org/10.3758/s13428-017-0935-1" w:history="1">
+      <w:hyperlink r:id="rId70" w:tooltip="https://doi.org/10.3758/s13428-017-0935-1" w:history="1">
         <w:r>
           <w:rPr>
             <w:rStyle w:val="Hyperlink"/>
@@ -5998,7 +6020,7 @@
       <w:r>
         <w:t xml:space="preserve">(4), e12779. </w:t>
       </w:r>
-      <w:hyperlink r:id="rId72" w:tooltip="https://doi.org/10.1111/desc.12779" w:history="1">
+      <w:hyperlink r:id="rId71" w:tooltip="https://doi.org/10.1111/desc.12779" w:history="1">
         <w:r>
           <w:rPr>
             <w:rStyle w:val="Hyperlink"/>
@@ -6052,7 +6074,7 @@
       <w:r>
         <w:t xml:space="preserve">(1), 102–110. </w:t>
       </w:r>
-      <w:hyperlink r:id="rId73" w:tooltip="https://doi.org/10.1177/0956797609356511" w:history="1">
+      <w:hyperlink r:id="rId72" w:tooltip="https://doi.org/10.1177/0956797609356511" w:history="1">
         <w:r>
           <w:rPr>
             <w:rStyle w:val="Hyperlink"/>
@@ -6110,7 +6132,7 @@
       <w:r>
         <w:t xml:space="preserve">(4), 483–490. </w:t>
       </w:r>
-      <w:hyperlink r:id="rId74" w:tooltip="https://doi.org/10.1111/1469-7610.00633" w:history="1">
+      <w:hyperlink r:id="rId73" w:tooltip="https://doi.org/10.1111/1469-7610.00633" w:history="1">
         <w:r>
           <w:rPr>
             <w:rStyle w:val="Hyperlink"/>
@@ -6156,7 +6178,7 @@
       <w:r>
         <w:t xml:space="preserve">(3), 149–153. </w:t>
       </w:r>
-      <w:hyperlink r:id="rId75" w:tooltip="https://doi.org/10.1111/cdep.12124" w:history="1">
+      <w:hyperlink r:id="rId74" w:tooltip="https://doi.org/10.1111/cdep.12124" w:history="1">
         <w:r>
           <w:rPr>
             <w:rStyle w:val="Hyperlink"/>
@@ -6194,7 +6216,7 @@
       <w:r>
         <w:t xml:space="preserve">(6), 1447–1459. </w:t>
       </w:r>
-      <w:hyperlink r:id="rId76" w:tooltip="https://doi.org/10.1037/0012-1649.43.6.1447" w:history="1">
+      <w:hyperlink r:id="rId75" w:tooltip="https://doi.org/10.1037/0012-1649.43.6.1447" w:history="1">
         <w:r>
           <w:rPr>
             <w:rStyle w:val="Hyperlink"/>
@@ -6232,7 +6254,7 @@
       <w:r>
         <w:t xml:space="preserve">(1), 96–112. </w:t>
       </w:r>
-      <w:hyperlink r:id="rId77" w:tooltip="https://doi.org/10.1016/j.jecp.2010.07.012" w:history="1">
+      <w:hyperlink r:id="rId76" w:tooltip="https://doi.org/10.1016/j.jecp.2010.07.012" w:history="1">
         <w:r>
           <w:rPr>
             <w:rStyle w:val="Hyperlink"/>
@@ -6278,7 +6300,7 @@
       <w:r>
         <w:t xml:space="preserve">(4), 590–619. </w:t>
       </w:r>
-      <w:hyperlink r:id="rId78" w:tooltip="https://doi.org/10.1111/j.1467-9507.2004.00285.x" w:history="1">
+      <w:hyperlink r:id="rId77" w:tooltip="https://doi.org/10.1111/j.1467-9507.2004.00285.x" w:history="1">
         <w:r>
           <w:rPr>
             <w:rStyle w:val="Hyperlink"/>
@@ -6329,7 +6351,7 @@
       <w:r>
         <w:t xml:space="preserve">(8), 1192–1205. </w:t>
       </w:r>
-      <w:hyperlink r:id="rId79" w:tooltip="https://doi.org/10.1037/dev0000140" w:history="1">
+      <w:hyperlink r:id="rId78" w:tooltip="https://doi.org/10.1037/dev0000140" w:history="1">
         <w:r>
           <w:rPr>
             <w:rStyle w:val="Hyperlink"/>
@@ -6376,7 +6398,7 @@
       <w:r>
         <w:t xml:space="preserve">(2), 119–126. </w:t>
       </w:r>
-      <w:hyperlink r:id="rId80" w:tooltip="https://doi.org/10.1037/0735-7036.112.2.119" w:history="1">
+      <w:hyperlink r:id="rId79" w:tooltip="https://doi.org/10.1037/0735-7036.112.2.119" w:history="1">
         <w:r>
           <w:rPr>
             <w:rStyle w:val="Hyperlink"/>
@@ -6414,7 +6436,7 @@
       <w:r>
         <w:t xml:space="preserve">(2), 154–169. </w:t>
       </w:r>
-      <w:hyperlink r:id="rId81" w:tooltip="https://doi.org/10.1016/j.tics.2017.11.006" w:history="1">
+      <w:hyperlink r:id="rId80" w:tooltip="https://doi.org/10.1016/j.tics.2017.11.006" w:history="1">
         <w:r>
           <w:rPr>
             <w:rStyle w:val="Hyperlink"/>
@@ -6452,7 +6474,7 @@
       <w:r>
         <w:t xml:space="preserve">, 52–67. </w:t>
       </w:r>
-      <w:hyperlink r:id="rId82" w:tooltip="https://doi.org/10.1016/j.jecp.2014.03.002" w:history="1">
+      <w:hyperlink r:id="rId81" w:tooltip="https://doi.org/10.1016/j.jecp.2014.03.002" w:history="1">
         <w:r>
           <w:rPr>
             <w:rStyle w:val="Hyperlink"/>
@@ -6510,7 +6532,7 @@
       <w:r>
         <w:t xml:space="preserve">(3), 525–539. </w:t>
       </w:r>
-      <w:hyperlink r:id="rId83" w:tooltip="https://doi.org/10.1037//0012-1649.34.3.525" w:history="1">
+      <w:hyperlink r:id="rId82" w:tooltip="https://doi.org/10.1037//0012-1649.34.3.525" w:history="1">
         <w:r>
           <w:rPr>
             <w:rStyle w:val="Hyperlink"/>
@@ -6548,7 +6570,7 @@
       <w:r>
         <w:t xml:space="preserve">(4), 6–6. </w:t>
       </w:r>
-      <w:hyperlink r:id="rId84" w:tooltip="https://doi.org/10.1167/13.4.6" w:history="1">
+      <w:hyperlink r:id="rId83" w:tooltip="https://doi.org/10.1167/13.4.6" w:history="1">
         <w:r>
           <w:rPr>
             <w:rStyle w:val="Hyperlink"/>
@@ -6599,7 +6621,7 @@
       <w:r>
         <w:t xml:space="preserve">, 50–66. </w:t>
       </w:r>
-      <w:hyperlink r:id="rId85" w:tooltip="https://doi.org/10.1016/j.jecp.2017.03.010" w:history="1">
+      <w:hyperlink r:id="rId84" w:tooltip="https://doi.org/10.1016/j.jecp.2017.03.010" w:history="1">
         <w:r>
           <w:rPr>
             <w:rStyle w:val="Hyperlink"/>
@@ -6653,7 +6675,7 @@
       <w:r>
         <w:t xml:space="preserve">(4), 650–665. </w:t>
       </w:r>
-      <w:hyperlink r:id="rId86" w:tooltip="https://doi.org/10.1080/15248372.2014.926273" w:history="1">
+      <w:hyperlink r:id="rId85" w:tooltip="https://doi.org/10.1080/15248372.2014.926273" w:history="1">
         <w:r>
           <w:rPr>
             <w:rStyle w:val="Hyperlink"/>
@@ -6708,7 +6730,7 @@
       <w:r>
         <w:t xml:space="preserve">(3), 313–319. </w:t>
       </w:r>
-      <w:hyperlink r:id="rId87" w:tooltip="https://doi.org/10.1111/j.1469-7610.1996.tb01408.x" w:history="1">
+      <w:hyperlink r:id="rId86" w:tooltip="https://doi.org/10.1111/j.1469-7610.1996.tb01408.x" w:history="1">
         <w:r>
           <w:rPr>
             <w:rStyle w:val="Hyperlink"/>
@@ -6770,7 +6792,7 @@
       <w:r>
         <w:t xml:space="preserve">(2), 474–492. </w:t>
       </w:r>
-      <w:hyperlink r:id="rId88" w:tooltip="https://doi.org/10.1111/j.1467-8624.2007.01010.x" w:history="1">
+      <w:hyperlink r:id="rId87" w:tooltip="https://doi.org/10.1111/j.1467-8624.2007.01010.x" w:history="1">
         <w:r>
           <w:rPr>
             <w:rStyle w:val="Hyperlink"/>
@@ -6816,7 +6838,7 @@
       <w:r>
         <w:t xml:space="preserve">(2), 622–646. </w:t>
       </w:r>
-      <w:hyperlink r:id="rId89" w:tooltip="https://doi.org/10.1111/j.1467-8624.2007.01018.x" w:history="1">
+      <w:hyperlink r:id="rId88" w:tooltip="https://doi.org/10.1111/j.1467-8624.2007.01018.x" w:history="1">
         <w:r>
           <w:rPr>
             <w:rStyle w:val="Hyperlink"/>
@@ -6867,7 +6889,7 @@
       <w:r>
         <w:t xml:space="preserve">(5), 492–499. </w:t>
       </w:r>
-      <w:hyperlink r:id="rId90" w:tooltip="https://doi.org/10.1016/j.evolhumbehav.2019.06.005" w:history="1">
+      <w:hyperlink r:id="rId89" w:tooltip="https://doi.org/10.1016/j.evolhumbehav.2019.06.005" w:history="1">
         <w:r>
           <w:rPr>
             <w:rStyle w:val="Hyperlink"/>
@@ -6905,7 +6927,7 @@
       <w:r>
         <w:t xml:space="preserve">(2), 66–70. </w:t>
       </w:r>
-      <w:hyperlink r:id="rId91" w:tooltip="https://doi.org/10.1111/j.1750-8606.2008.00052.x" w:history="1">
+      <w:hyperlink r:id="rId90" w:tooltip="https://doi.org/10.1111/j.1750-8606.2008.00052.x" w:history="1">
         <w:r>
           <w:rPr>
             <w:rStyle w:val="Hyperlink"/>
@@ -6951,7 +6973,7 @@
       <w:r>
         <w:t xml:space="preserve">(3), 938–954. </w:t>
       </w:r>
-      <w:hyperlink r:id="rId92" w:tooltip="https://doi.org/10.1111/j.1467-8624.2007.01042.x" w:history="1">
+      <w:hyperlink r:id="rId91" w:tooltip="https://doi.org/10.1111/j.1467-8624.2007.01042.x" w:history="1">
         <w:r>
           <w:rPr>
             <w:rStyle w:val="Hyperlink"/>
@@ -7005,7 +7027,7 @@
       <w:r>
         <w:t xml:space="preserve">, 418–424. </w:t>
       </w:r>
-      <w:hyperlink r:id="rId93" w:tooltip="https://doi.org/10.1016/j.cognition.2017.06.005" w:history="1">
+      <w:hyperlink r:id="rId92" w:tooltip="https://doi.org/10.1016/j.cognition.2017.06.005" w:history="1">
         <w:r>
           <w:rPr>
             <w:rStyle w:val="Hyperlink"/>
@@ -7057,7 +7079,7 @@
       <w:r>
         <w:t xml:space="preserve">, 22–27. </w:t>
       </w:r>
-      <w:hyperlink r:id="rId94" w:tooltip="https://doi.org/10.1016/j.jbef.2017.12.004" w:history="1">
+      <w:hyperlink r:id="rId93" w:tooltip="https://doi.org/10.1016/j.jbef.2017.12.004" w:history="1">
         <w:r>
           <w:rPr>
             <w:rStyle w:val="Hyperlink"/>
@@ -7108,7 +7130,7 @@
       <w:r>
         <w:t xml:space="preserve">(6), 844–853. </w:t>
       </w:r>
-      <w:hyperlink r:id="rId95" w:tooltip="https://doi.org/10.1007/s10826-012-9643-8" w:history="1">
+      <w:hyperlink r:id="rId94" w:tooltip="https://doi.org/10.1007/s10826-012-9643-8" w:history="1">
         <w:r>
           <w:rPr>
             <w:rStyle w:val="Hyperlink"/>
@@ -7180,7 +7202,7 @@
       <w:r>
         <w:t xml:space="preserve">(4), 1228–1238. </w:t>
       </w:r>
-      <w:hyperlink r:id="rId96" w:tooltip="https://doi.org/10.2307/1131316" w:history="1">
+      <w:hyperlink r:id="rId95" w:tooltip="https://doi.org/10.2307/1131316" w:history="1">
         <w:r>
           <w:rPr>
             <w:rStyle w:val="Hyperlink"/>
@@ -7218,7 +7240,7 @@
       <w:r>
         <w:t xml:space="preserve">(4), 435–455. </w:t>
       </w:r>
-      <w:hyperlink r:id="rId97" w:tooltip="https://doi.org/10.1016/S0885-2014(01)00040-5" w:history="1">
+      <w:hyperlink r:id="rId96" w:tooltip="https://doi.org/10.1016/S0885-2014(01)00040-5" w:history="1">
         <w:r>
           <w:rPr>
             <w:rStyle w:val="Hyperlink"/>
@@ -7294,7 +7316,7 @@
       <w:r>
         <w:t xml:space="preserve">(2), 469–485. </w:t>
       </w:r>
-      <w:hyperlink r:id="rId98" w:tooltip="https://doi.org/10.1111/j.1467-8624.2011.01728.x" w:history="1">
+      <w:hyperlink r:id="rId97" w:tooltip="https://doi.org/10.1111/j.1467-8624.2011.01728.x" w:history="1">
         <w:r>
           <w:rPr>
             <w:rStyle w:val="Hyperlink"/>
@@ -7340,7 +7362,7 @@
       <w:r>
         <w:t xml:space="preserve">, 101273. </w:t>
       </w:r>
-      <w:hyperlink r:id="rId99" w:tooltip="https://doi.org/10.1016/j.cogdev.2022.101273" w:history="1">
+      <w:hyperlink r:id="rId98" w:tooltip="https://doi.org/10.1016/j.cogdev.2022.101273" w:history="1">
         <w:r>
           <w:rPr>
             <w:rStyle w:val="Hyperlink"/>
@@ -7384,7 +7406,7 @@
       <w:r>
         <w:t xml:space="preserve">. </w:t>
       </w:r>
-      <w:hyperlink r:id="rId100" w:tooltip="https://doi.org/10.3758/s13423-021-01948-3" w:history="1">
+      <w:hyperlink r:id="rId99" w:tooltip="https://doi.org/10.3758/s13423-021-01948-3" w:history="1">
         <w:r>
           <w:rPr>
             <w:rStyle w:val="Hyperlink"/>
@@ -7438,7 +7460,7 @@
       <w:r>
         <w:t xml:space="preserve">, 1–13. </w:t>
       </w:r>
-      <w:hyperlink r:id="rId101" w:tooltip="https://doi.org/10.1038/s44159-022-00037-z" w:history="1">
+      <w:hyperlink r:id="rId100" w:tooltip="https://doi.org/10.1038/s44159-022-00037-z" w:history="1">
         <w:r>
           <w:rPr>
             <w:rStyle w:val="Hyperlink"/>
@@ -7489,7 +7511,7 @@
       <w:r>
         <w:t xml:space="preserve">(4), e12593. </w:t>
       </w:r>
-      <w:hyperlink r:id="rId102" w:tooltip="https://doi.org/10.1111/desc.12593" w:history="1">
+      <w:hyperlink r:id="rId101" w:tooltip="https://doi.org/10.1111/desc.12593" w:history="1">
         <w:r>
           <w:rPr>
             <w:rStyle w:val="Hyperlink"/>
@@ -7552,7 +7574,7 @@
       <w:r>
         <w:t xml:space="preserve">(3), 510. </w:t>
       </w:r>
-      <w:hyperlink r:id="rId103" w:tooltip="https://doi.org/10.1037/dev0000439" w:history="1">
+      <w:hyperlink r:id="rId102" w:tooltip="https://doi.org/10.1037/dev0000439" w:history="1">
         <w:r>
           <w:rPr>
             <w:rStyle w:val="Hyperlink"/>
@@ -7603,7 +7625,7 @@
       <w:r>
         <w:t xml:space="preserve">(2), 452–467. </w:t>
       </w:r>
-      <w:hyperlink r:id="rId104" w:tooltip="https://doi.org/10.3758/s13423-018-1558-y" w:history="1">
+      <w:hyperlink r:id="rId103" w:tooltip="https://doi.org/10.3758/s13423-018-1558-y" w:history="1">
         <w:r>
           <w:rPr>
             <w:rStyle w:val="Hyperlink"/>
@@ -7649,7 +7671,7 @@
       <w:r>
         <w:t xml:space="preserve">(11), 2395–2410. </w:t>
       </w:r>
-      <w:hyperlink r:id="rId105" w:tooltip="https://doi.org/10.1177/1747021817742367" w:history="1">
+      <w:hyperlink r:id="rId104" w:tooltip="https://doi.org/10.1177/1747021817742367" w:history="1">
         <w:r>
           <w:rPr>
             <w:rStyle w:val="Hyperlink"/>
@@ -7711,7 +7733,7 @@
       <w:r>
         <w:t xml:space="preserve">(11), 181355. </w:t>
       </w:r>
-      <w:hyperlink r:id="rId106" w:tooltip="https://doi.org/10.1098/rsos.181355" w:history="1">
+      <w:hyperlink r:id="rId105" w:tooltip="https://doi.org/10.1098/rsos.181355" w:history="1">
         <w:r>
           <w:rPr>
             <w:rStyle w:val="Hyperlink"/>
@@ -7771,7 +7793,7 @@
       <w:r>
         <w:t xml:space="preserve">(2), 65–72. </w:t>
       </w:r>
-      <w:hyperlink r:id="rId107" w:tooltip="https://doi.org/10.1016/j.tics.2014.11.007" w:history="1">
+      <w:hyperlink r:id="rId106" w:tooltip="https://doi.org/10.1016/j.tics.2014.11.007" w:history="1">
         <w:r>
           <w:rPr>
             <w:rStyle w:val="Hyperlink"/>
@@ -7839,7 +7861,7 @@
       <w:r>
         <w:t xml:space="preserve">(3), 169–172. </w:t>
       </w:r>
-      <w:hyperlink r:id="rId108" w:tooltip="https://doi.org/10.1111/ap.12080" w:history="1">
+      <w:hyperlink r:id="rId107" w:tooltip="https://doi.org/10.1111/ap.12080" w:history="1">
         <w:r>
           <w:rPr>
             <w:rStyle w:val="Hyperlink"/>
@@ -7882,7 +7904,7 @@
       <w:r>
         <w:t xml:space="preserve">, 101294. </w:t>
       </w:r>
-      <w:hyperlink r:id="rId109" w:tooltip="https://doi.org/10.1016/j.cogdev.2022.101294" w:history="1">
+      <w:hyperlink r:id="rId108" w:tooltip="https://doi.org/10.1016/j.cogdev.2022.101294" w:history="1">
         <w:r>
           <w:rPr>
             <w:rStyle w:val="Hyperlink"/>
@@ -7933,7 +7955,7 @@
       <w:r>
         <w:t xml:space="preserve">(4), 1221–1232. </w:t>
       </w:r>
-      <w:hyperlink r:id="rId110" w:tooltip="https://doi.org/10.1111/cdev.12533" w:history="1">
+      <w:hyperlink r:id="rId109" w:tooltip="https://doi.org/10.1111/cdev.12533" w:history="1">
         <w:r>
           <w:rPr>
             <w:rStyle w:val="Hyperlink"/>
@@ -7971,7 +7993,7 @@
       <w:r>
         <w:t xml:space="preserve">(6), 1846–1854. </w:t>
       </w:r>
-      <w:hyperlink r:id="rId111" w:tooltip="https://doi.org/10.1111/cdev.12110" w:history="1">
+      <w:hyperlink r:id="rId110" w:tooltip="https://doi.org/10.1111/cdev.12110" w:history="1">
         <w:r>
           <w:rPr>
             <w:rStyle w:val="Hyperlink"/>
@@ -8040,7 +8062,7 @@
       <w:r>
         <w:t xml:space="preserve">(3), 314–320. </w:t>
       </w:r>
-      <w:hyperlink r:id="rId112" w:tooltip="https://doi.org/10.1016/j.jhevol.2006.10.001" w:history="1">
+      <w:hyperlink r:id="rId111" w:tooltip="https://doi.org/10.1016/j.jhevol.2006.10.001" w:history="1">
         <w:r>
           <w:rPr>
             <w:rStyle w:val="Hyperlink"/>
@@ -8078,7 +8100,7 @@
       <w:r>
         <w:t xml:space="preserve">(2), 128–134. </w:t>
       </w:r>
-      <w:hyperlink r:id="rId113" w:tooltip="https://doi.org/10.1037/h0076759" w:history="1">
+      <w:hyperlink r:id="rId112" w:tooltip="https://doi.org/10.1037/h0076759" w:history="1">
         <w:r>
           <w:rPr>
             <w:rStyle w:val="Hyperlink"/>
@@ -8116,7 +8138,7 @@
       <w:r>
         <w:t xml:space="preserve">(3), 297–312. </w:t>
       </w:r>
-      <w:hyperlink r:id="rId114" w:tooltip="https://doi.org/10.3200/GNTP.166.3.297-312" w:history="1">
+      <w:hyperlink r:id="rId113" w:tooltip="https://doi.org/10.3200/GNTP.166.3.297-312" w:history="1">
         <w:r>
           <w:rPr>
             <w:rStyle w:val="Hyperlink"/>
@@ -8162,7 +8184,7 @@
       <w:r>
         <w:t xml:space="preserve">(3), 313–330. </w:t>
       </w:r>
-      <w:hyperlink r:id="rId115" w:tooltip="https://doi.org/10.1080/17405629.2012.680297" w:history="1">
+      <w:hyperlink r:id="rId114" w:tooltip="https://doi.org/10.1080/17405629.2012.680297" w:history="1">
         <w:r>
           <w:rPr>
             <w:rStyle w:val="Hyperlink"/>
@@ -8200,7 +8222,7 @@
       <w:r>
         <w:t xml:space="preserve">, 655–684. </w:t>
       </w:r>
-      <w:hyperlink r:id="rId116" w:tooltip="https://doi.org/10.1111/1467-8624.00304" w:history="1">
+      <w:hyperlink r:id="rId115" w:tooltip="https://doi.org/10.1111/1467-8624.00304" w:history="1">
         <w:r>
           <w:rPr>
             <w:rStyle w:val="Hyperlink"/>
@@ -8238,7 +8260,7 @@
       <w:r>
         <w:t xml:space="preserve">(2), 523–541. </w:t>
       </w:r>
-      <w:hyperlink r:id="rId117" w:tooltip="https://doi.org/10.1111/j.1467-8624.2004.00691.x" w:history="1">
+      <w:hyperlink r:id="rId116" w:tooltip="https://doi.org/10.1111/j.1467-8624.2004.00691.x" w:history="1">
         <w:r>
           <w:rPr>
             <w:rStyle w:val="Hyperlink"/>
@@ -8279,7 +8301,7 @@
       <w:r>
         <w:t xml:space="preserve">. </w:t>
       </w:r>
-      <w:hyperlink r:id="rId118" w:tooltip="https://doi.org/10.1016/0010-0277(83)90004-5" w:history="1">
+      <w:hyperlink r:id="rId117" w:tooltip="https://doi.org/10.1016/0010-0277(83)90004-5" w:history="1">
         <w:r>
           <w:rPr>
             <w:rStyle w:val="Hyperlink"/>
@@ -8326,7 +8348,7 @@
       <w:r>
         <w:t xml:space="preserve">, 5073. </w:t>
       </w:r>
-      <w:hyperlink r:id="rId119" w:tooltip="https://doi.org/10.3389/fpsyg.2021.754168" w:history="1">
+      <w:hyperlink r:id="rId118" w:tooltip="https://doi.org/10.3389/fpsyg.2021.754168" w:history="1">
         <w:r>
           <w:rPr>
             <w:rStyle w:val="Hyperlink"/>
@@ -8339,9 +8361,9 @@
       <w:bookmarkEnd w:id="120"/>
     </w:p>
     <w:sectPr>
-      <w:headerReference w:type="even" r:id="rId120"/>
-      <w:headerReference w:type="default" r:id="rId121"/>
-      <w:headerReference w:type="first" r:id="rId122"/>
+      <w:headerReference w:type="even" r:id="rId119"/>
+      <w:headerReference w:type="default" r:id="rId120"/>
+      <w:headerReference w:type="first" r:id="rId121"/>
       <w:pgSz w:w="12240" w:h="15840"/>
       <w:pgMar w:top="1417" w:right="1417" w:bottom="1134" w:left="1417" w:header="720" w:footer="720" w:gutter="0"/>
       <w:cols w:space="720"/>
@@ -8431,57 +8453,13 @@
           <w:rStyle w:val="VerbatimChar"/>
           <w:color w:val="00B0F0"/>
         </w:rPr>
-        <w:t xml:space="preserve">R: performance ~ </w:t>
-      </w:r>
-      <w:proofErr w:type="spellStart"/>
-      <w:r>
-        <w:rPr>
-          <w:rStyle w:val="VerbatimChar"/>
+        <w:t>R: performance ~ target_centrality + age + (1 | ID) + (1 + trial | ID)</w:t>
+      </w:r>
+      <w:r>
+        <w:rPr>
           <w:color w:val="00B0F0"/>
         </w:rPr>
-        <w:t>target_centrality</w:t>
-      </w:r>
-      <w:proofErr w:type="spellEnd"/>
-      <w:r>
-        <w:rPr>
-          <w:rStyle w:val="VerbatimChar"/>
-          <w:color w:val="00B0F0"/>
-        </w:rPr>
-        <w:t xml:space="preserve"> + age + (1 | ID) + (1 + trial | ID)</w:t>
-      </w:r>
-      <w:r>
-        <w:rPr>
-          <w:color w:val="00B0F0"/>
-        </w:rPr>
-        <w:t xml:space="preserve">. In this paper, we added </w:t>
-      </w:r>
-      <w:proofErr w:type="spellStart"/>
-      <w:r>
-        <w:rPr>
-          <w:color w:val="00B0F0"/>
-        </w:rPr>
-        <w:t>symmetricPosition</w:t>
-      </w:r>
-      <w:proofErr w:type="spellEnd"/>
-      <w:r>
-        <w:rPr>
-          <w:color w:val="00B0F0"/>
-        </w:rPr>
-        <w:t xml:space="preserve"> (synonymous to </w:t>
-      </w:r>
-      <w:proofErr w:type="spellStart"/>
-      <w:r>
-        <w:rPr>
-          <w:color w:val="00B0F0"/>
-        </w:rPr>
-        <w:t>target_centrality</w:t>
-      </w:r>
-      <w:proofErr w:type="spellEnd"/>
-      <w:r>
-        <w:rPr>
-          <w:color w:val="00B0F0"/>
-        </w:rPr>
-        <w:t>) as a</w:t>
+        <w:t>. In this paper, we added symmetricPosition (synonymous to target_centrality) as a</w:t>
       </w:r>
       <w:r>
         <w:t xml:space="preserve"> </w:t>
@@ -8508,13 +8486,8 @@
       <w:r>
         <w:t xml:space="preserve"> In an exploratory analysis, we coded parental behavior and environmental factors during remote unsupervised testing. We focused on the subsample with the greatest performance difference between data collection modes: the three-year-</w:t>
       </w:r>
-      <w:proofErr w:type="spellStart"/>
-      <w:r>
-        <w:t>olds</w:t>
-      </w:r>
-      <w:proofErr w:type="spellEnd"/>
-      <w:r>
-        <w:t xml:space="preserve"> in the box version of the task (n = 16). We reasoned that if parental interference cannot explain the greatest performance difference in our sample, the effects would be negligible in the remaining sample. Based on our model comparison, we conclude that there is no clear evidence of a stable effect of parental interference. See Supplements for further detail.</w:t>
+      <w:r>
+        <w:t>olds in the box version of the task (n = 16). We reasoned that if parental interference cannot explain the greatest performance difference in our sample, the effects would be negligible in the remaining sample. Based on our model comparison, we conclude that there is no clear evidence of a stable effect of parental interference. See Supplements for further detail.</w:t>
       </w:r>
     </w:p>
   </w:footnote>
@@ -10581,7 +10554,7 @@
     <w:lsdException w:name="Table Web 2" w:semiHidden="1" w:unhideWhenUsed="1"/>
     <w:lsdException w:name="Table Web 3" w:semiHidden="1" w:unhideWhenUsed="1"/>
     <w:lsdException w:name="Balloon Text" w:semiHidden="1" w:unhideWhenUsed="1"/>
-    <w:lsdException w:name="Table Grid" w:semiHidden="1" w:uiPriority="59" w:unhideWhenUsed="1"/>
+    <w:lsdException w:name="Table Grid" w:uiPriority="59"/>
     <w:lsdException w:name="Table Theme" w:semiHidden="1" w:unhideWhenUsed="1"/>
     <w:lsdException w:name="Placeholder Text" w:semiHidden="1"/>
     <w:lsdException w:name="No Spacing" w:uiPriority="1" w:qFormat="1"/>
@@ -10984,6 +10957,7 @@
   <w:style w:type="character" w:default="1" w:styleId="DefaultParagraphFont">
     <w:name w:val="Default Paragraph Font"/>
     <w:uiPriority w:val="1"/>
+    <w:semiHidden/>
     <w:unhideWhenUsed/>
   </w:style>
   <w:style w:type="table" w:default="1" w:styleId="TableNormal">
@@ -22952,6 +22926,18 @@
     <w:rPr>
       <w:sz w:val="16"/>
       <w:szCs w:val="16"/>
+    </w:rPr>
+  </w:style>
+  <w:style w:type="character" w:styleId="FollowedHyperlink">
+    <w:name w:val="FollowedHyperlink"/>
+    <w:basedOn w:val="DefaultParagraphFont"/>
+    <w:uiPriority w:val="99"/>
+    <w:semiHidden/>
+    <w:unhideWhenUsed/>
+    <w:rsid w:val="00A959E3"/>
+    <w:rPr>
+      <w:color w:val="800080" w:themeColor="followedHyperlink"/>
+      <w:u w:val="single"/>
     </w:rPr>
   </w:style>
 </w:styles>

</xml_diff>